<commit_message>
Regenerate pdf due to Concept Map Img blur
</commit_message>
<xml_diff>
--- a/PassTask/6.2P/6-2P.docx
+++ b/PassTask/6.2P/6-2P.docx
@@ -4528,19 +4528,55 @@
     <w:p>
       <w:pPr>
         <w:rPr>
-          <w:lang w:eastAsia="en-GB"/>
-        </w:rPr>
-      </w:pPr>
-      <w:r>
-        <w:rPr>
+          <w:rFonts w:ascii="Times New Roman" w:hAnsi="Times New Roman" w:cs="Times New Roman"/>
+          <w:lang w:eastAsia="en-GB"/>
+        </w:rPr>
+      </w:pPr>
+      <w:hyperlink r:id="rId5" w:history="1">
+        <w:r>
+          <w:rPr>
+            <w:rStyle w:val="Hyperlink"/>
+            <w:rFonts w:ascii="Times New Roman" w:hAnsi="Times New Roman" w:cs="Times New Roman"/>
+            <w:lang w:eastAsia="en-GB"/>
+          </w:rPr>
+          <w:t>Click Here to see in Google Drive if the Map is Bl</w:t>
+        </w:r>
+        <w:r>
+          <w:rPr>
+            <w:rStyle w:val="Hyperlink"/>
+            <w:rFonts w:ascii="Times New Roman" w:hAnsi="Times New Roman" w:cs="Times New Roman"/>
+            <w:lang w:eastAsia="en-GB"/>
+          </w:rPr>
+          <w:t>u</w:t>
+        </w:r>
+        <w:r>
+          <w:rPr>
+            <w:rStyle w:val="Hyperlink"/>
+            <w:rFonts w:ascii="Times New Roman" w:hAnsi="Times New Roman" w:cs="Times New Roman"/>
+            <w:lang w:eastAsia="en-GB"/>
+          </w:rPr>
+          <w:t>r on PDF</w:t>
+        </w:r>
+      </w:hyperlink>
+    </w:p>
+    <w:p>
+      <w:pPr>
+        <w:rPr>
+          <w:rFonts w:ascii="Times New Roman" w:hAnsi="Times New Roman" w:cs="Times New Roman"/>
+          <w:lang w:eastAsia="en-GB"/>
+        </w:rPr>
+      </w:pPr>
+      <w:r>
+        <w:rPr>
+          <w:rFonts w:ascii="Times New Roman" w:hAnsi="Times New Roman" w:cs="Times New Roman"/>
           <w:noProof/>
           <w:lang w:eastAsia="en-GB"/>
         </w:rPr>
         <w:drawing>
-          <wp:inline distT="0" distB="0" distL="0" distR="0" wp14:anchorId="1040A6CC" wp14:editId="011052F2">
+          <wp:inline distT="0" distB="0" distL="0" distR="0" wp14:anchorId="56CABFB8" wp14:editId="73797D64">
             <wp:extent cx="6645910" cy="3881755"/>
             <wp:effectExtent l="0" t="0" r="0" b="4445"/>
-            <wp:docPr id="1471065565" name="Picture 2" descr="Concept Map"/>
+            <wp:docPr id="884962337" name="Picture 2" descr="Concept Map"/>
             <wp:cNvGraphicFramePr>
               <a:graphicFrameLocks xmlns:a="http://schemas.openxmlformats.org/drawingml/2006/main" noChangeAspect="1"/>
             </wp:cNvGraphicFramePr>
@@ -4548,11 +4584,11 @@
               <a:graphicData uri="http://schemas.openxmlformats.org/drawingml/2006/picture">
                 <pic:pic xmlns:pic="http://schemas.openxmlformats.org/drawingml/2006/picture">
                   <pic:nvPicPr>
-                    <pic:cNvPr id="1471065565" name="Picture 2" descr="Concept Map"/>
+                    <pic:cNvPr id="884962337" name="Picture 2" descr="Concept Map"/>
                     <pic:cNvPicPr/>
                   </pic:nvPicPr>
                   <pic:blipFill>
-                    <a:blip r:embed="rId5" cstate="print">
+                    <a:blip r:embed="rId6" cstate="print">
                       <a:extLst>
                         <a:ext uri="{28A0092B-C50C-407E-A947-70E740481C1C}">
                           <a14:useLocalDpi xmlns:a14="http://schemas.microsoft.com/office/drawing/2010/main" val="0"/>
@@ -6029,6 +6065,41 @@
       <w14:ligatures w14:val="none"/>
     </w:rPr>
   </w:style>
+  <w:style w:type="character" w:styleId="Hyperlink">
+    <w:name w:val="Hyperlink"/>
+    <w:basedOn w:val="DefaultParagraphFont"/>
+    <w:uiPriority w:val="99"/>
+    <w:unhideWhenUsed/>
+    <w:rsid w:val="00F731F6"/>
+    <w:rPr>
+      <w:color w:val="467886" w:themeColor="hyperlink"/>
+      <w:u w:val="single"/>
+    </w:rPr>
+  </w:style>
+  <w:style w:type="character" w:styleId="UnresolvedMention">
+    <w:name w:val="Unresolved Mention"/>
+    <w:basedOn w:val="DefaultParagraphFont"/>
+    <w:uiPriority w:val="99"/>
+    <w:semiHidden/>
+    <w:unhideWhenUsed/>
+    <w:rsid w:val="00F731F6"/>
+    <w:rPr>
+      <w:color w:val="605E5C"/>
+      <w:shd w:val="clear" w:color="auto" w:fill="E1DFDD"/>
+    </w:rPr>
+  </w:style>
+  <w:style w:type="character" w:styleId="FollowedHyperlink">
+    <w:name w:val="FollowedHyperlink"/>
+    <w:basedOn w:val="DefaultParagraphFont"/>
+    <w:uiPriority w:val="99"/>
+    <w:semiHidden/>
+    <w:unhideWhenUsed/>
+    <w:rsid w:val="00F731F6"/>
+    <w:rPr>
+      <w:color w:val="96607D" w:themeColor="followedHyperlink"/>
+      <w:u w:val="single"/>
+    </w:rPr>
+  </w:style>
 </w:styles>
 </file>
 

</xml_diff>